<commit_message>
Update resume & projects timeline
</commit_message>
<xml_diff>
--- a/resume/bormaxi_resume_tech_EN.docx
+++ b/resume/bormaxi_resume_tech_EN.docx
@@ -335,7 +335,7 @@
           <w:szCs w:val="20"/>
           <w:lang w:val="en-US"/>
         </w:rPr>
-        <w:t>I develop and investigate on Python, Node.js, Perl, Bash with OSINT, community &amp; DevOps activities and practices. Sometimes I hire targeted for positions in the IT level from middle+, with relocation outside Russia, write about hiring in IT, HR Tech, development and participate in various professional communities. I do not consider offers from russian corporations, state structures, and office work within Russian Federation. Now I leave Russia.</w:t>
+        <w:t>I develop and investigate on Python, Node.js, Perl, Bash with OSINT, community &amp; DevOps activities and practices. Sometimes I hire targeted for positions in IT level from middle+, with relocation outside Russia, write about hiring in IT, HR Tech, development and participate in various professional communities. I do not consider offers from russian corporations, state structures, and office work within Russian Federation. Now I leave Russia.</w:t>
       </w:r>
     </w:p>
     <w:p>
@@ -1953,19 +1953,8 @@
           <w:sz w:val="16"/>
           <w:szCs w:val="16"/>
         </w:rPr>
-        <w:t>- AWS (EC2, Amplify, S3, RDS, Route 53, DynamoDB), ClickHouse, Prometheus, Grafana, Zabbix, Jira administration</w:t>
-      </w:r>
-    </w:p>
-    <w:p>
-      <w:pPr>
-        <w:pStyle w:val="Normal"/>
-        <w:widowControl w:val="false"/>
-        <w:spacing w:lineRule="exact" w:line="350" w:before="0" w:after="0"/>
-        <w:rPr>
-          <w:sz w:val="16"/>
-          <w:szCs w:val="16"/>
-        </w:rPr>
-      </w:pPr>
+        <w:t xml:space="preserve">- AWS (EC2, Amplify, S3, RDS, Route 53, DynamoDB), ClickHouse, Prometheus, Grafana, Zabbix, </w:t>
+      </w:r>
       <w:r>
         <w:rPr>
           <w:b w:val="false"/>
@@ -1973,7 +1962,54 @@
           <w:sz w:val="16"/>
           <w:szCs w:val="16"/>
         </w:rPr>
-        <w:t>- Linux (Ubuntu, Debian, Kali, Amazon Linux, Arch Linux, Parrot OS, Mikrotik OS, CentOS, FreeBSD), MacOS, Windows, Virtualization (VirtualBox, Vagrant, VMWare), Docker - at the level of normal, advanced in places, DevOps. I have the talent to install and configure any software so that it works on any systems and configurations</w:t>
+        <w:t xml:space="preserve">Hujinn, </w:t>
+      </w:r>
+      <w:r>
+        <w:rPr>
+          <w:b w:val="false"/>
+          <w:bCs w:val="false"/>
+          <w:sz w:val="16"/>
+          <w:szCs w:val="16"/>
+        </w:rPr>
+        <w:t>Jira administration</w:t>
+      </w:r>
+    </w:p>
+    <w:p>
+      <w:pPr>
+        <w:pStyle w:val="Normal"/>
+        <w:widowControl w:val="false"/>
+        <w:spacing w:lineRule="exact" w:line="350" w:before="0" w:after="0"/>
+        <w:rPr>
+          <w:sz w:val="16"/>
+          <w:szCs w:val="16"/>
+        </w:rPr>
+      </w:pPr>
+      <w:r>
+        <w:rPr>
+          <w:b w:val="false"/>
+          <w:bCs w:val="false"/>
+          <w:sz w:val="16"/>
+          <w:szCs w:val="16"/>
+        </w:rPr>
+        <w:t xml:space="preserve">- Linux (Ubuntu, Debian, Kali, Amazon Linux, Arch Linux, Parrot OS, Mikrotik OS, CentOS, FreeBSD), MacOS, Windows, Virtualization (VirtualBox, Vagrant, VMWare), Docker - at the level of normal, advanced in places, DevOps. I have </w:t>
+      </w:r>
+      <w:r>
+        <w:rPr>
+          <w:b w:val="false"/>
+          <w:bCs w:val="false"/>
+          <w:sz w:val="16"/>
+          <w:szCs w:val="16"/>
+        </w:rPr>
+        <w:t>a</w:t>
+      </w:r>
+      <w:r>
+        <w:rPr>
+          <w:b w:val="false"/>
+          <w:bCs w:val="false"/>
+          <w:sz w:val="16"/>
+          <w:szCs w:val="16"/>
+        </w:rPr>
+        <w:t xml:space="preserve"> talent to install and configure any software so that it works on any systems and configurations</w:t>
       </w:r>
     </w:p>
     <w:p>

</xml_diff>

<commit_message>
Update resume and projects timeline
</commit_message>
<xml_diff>
--- a/resume/bormaxi_resume_tech_EN.docx
+++ b/resume/bormaxi_resume_tech_EN.docx
@@ -558,7 +558,67 @@
           <w:szCs w:val="16"/>
           <w:shd w:fill="FFFFFF" w:val="clear"/>
         </w:rPr>
-        <w:t>A small warm tube recruitment agency. Recruitment geography: Novosibirsk, remote location, relocation from the Russian Federation to Europe (I took more than 150 people outside the Russian Federation). Hiring candidates in IT from the middle level. Automated candidate database of 30+ thousand people. I created my own community, for 6 years I gained a lot of connections and insights among different companies at different times in the team from 1 to 6 recruiters.</w:t>
+        <w:t xml:space="preserve">A small warm tube recruitment agency. Recruitment geography: Novosibirsk, remote location, relocation from the Russian Federation to Europe (I took more than </w:t>
+      </w:r>
+      <w:r>
+        <w:rPr>
+          <w:rFonts w:cs="Arial" w:ascii="Arial" w:hAnsi="Arial"/>
+          <w:color w:val="333333"/>
+          <w:sz w:val="16"/>
+          <w:szCs w:val="16"/>
+          <w:shd w:fill="FFFFFF" w:val="clear"/>
+        </w:rPr>
+        <w:t>2</w:t>
+      </w:r>
+      <w:r>
+        <w:rPr>
+          <w:rFonts w:cs="Arial" w:ascii="Arial" w:hAnsi="Arial"/>
+          <w:color w:val="333333"/>
+          <w:sz w:val="16"/>
+          <w:szCs w:val="16"/>
+          <w:shd w:fill="FFFFFF" w:val="clear"/>
+        </w:rPr>
+        <w:t xml:space="preserve">50 people outside the Russian Federation, </w:t>
+      </w:r>
+      <w:r>
+        <w:rPr>
+          <w:rFonts w:cs="Arial" w:ascii="Arial" w:hAnsi="Arial"/>
+          <w:color w:val="333333"/>
+          <w:sz w:val="16"/>
+          <w:szCs w:val="16"/>
+          <w:shd w:fill="FFFFFF" w:val="clear"/>
+        </w:rPr>
+        <w:t>and Friends gave me the nickname "Russian Schindler"</w:t>
+      </w:r>
+      <w:r>
+        <w:rPr>
+          <w:rFonts w:cs="Arial" w:ascii="Arial" w:hAnsi="Arial"/>
+          <w:color w:val="333333"/>
+          <w:sz w:val="16"/>
+          <w:szCs w:val="16"/>
+          <w:shd w:fill="FFFFFF" w:val="clear"/>
+        </w:rPr>
+        <w:t xml:space="preserve">). Hiring candidates in IT from the middle level. Automated candidate database of </w:t>
+      </w:r>
+      <w:r>
+        <w:rPr>
+          <w:rFonts w:cs="Arial" w:ascii="Arial" w:hAnsi="Arial"/>
+          <w:color w:val="333333"/>
+          <w:sz w:val="16"/>
+          <w:szCs w:val="16"/>
+          <w:shd w:fill="FFFFFF" w:val="clear"/>
+        </w:rPr>
+        <w:t>5</w:t>
+      </w:r>
+      <w:r>
+        <w:rPr>
+          <w:rFonts w:cs="Arial" w:ascii="Arial" w:hAnsi="Arial"/>
+          <w:color w:val="333333"/>
+          <w:sz w:val="16"/>
+          <w:szCs w:val="16"/>
+          <w:shd w:fill="FFFFFF" w:val="clear"/>
+        </w:rPr>
+        <w:t>0+ thousand people. I created my own community, for 6 years I gained a lot of connections and insights among different companies at different times in the team from 1 to 6 recruiters.</w:t>
         <w:br/>
       </w:r>
       <w:r>
@@ -2013,25 +2073,7 @@
           <w:sz w:val="16"/>
           <w:szCs w:val="16"/>
         </w:rPr>
-        <w:t xml:space="preserve">- Selenium, Puppeteer, Apify, </w:t>
-      </w:r>
-      <w:r>
-        <w:rPr>
-          <w:b w:val="false"/>
-          <w:bCs w:val="false"/>
-          <w:sz w:val="16"/>
-          <w:szCs w:val="16"/>
-        </w:rPr>
-        <w:t>Playwrite, Crawlee</w:t>
-      </w:r>
-      <w:r>
-        <w:rPr>
-          <w:b w:val="false"/>
-          <w:bCs w:val="false"/>
-          <w:sz w:val="16"/>
-          <w:szCs w:val="16"/>
-        </w:rPr>
-        <w:t xml:space="preserve"> and at different times a bunch of all sorts of exotics, mainly integration, for parsing, scraping, crawling and data enrichment</w:t>
+        <w:t>- Selenium, Puppeteer, Apify, Playwrite, Crawlee and at different times a bunch of all sorts of exotics, mainly integration, for parsing, scraping, crawling and data enrichment</w:t>
       </w:r>
     </w:p>
     <w:p>

</xml_diff>

<commit_message>
Update resume in PDF
</commit_message>
<xml_diff>
--- a/resume/bormaxi_resume_tech_EN.docx
+++ b/resume/bormaxi_resume_tech_EN.docx
@@ -264,43 +264,7 @@
           <w:szCs w:val="20"/>
           <w:lang w:val="en-US"/>
         </w:rPr>
-        <w:t xml:space="preserve">: Russian (native), English (elementary), Italian (beginner), Pushtu (specific </w:t>
-      </w:r>
-      <w:r>
-        <w:rPr>
-          <w:rFonts w:cs="Arial" w:ascii="Arial" w:hAnsi="Arial"/>
-          <w:sz w:val="20"/>
-          <w:szCs w:val="20"/>
-          <w:lang w:val="en-US"/>
-        </w:rPr>
-        <w:t xml:space="preserve">text </w:t>
-      </w:r>
-      <w:r>
-        <w:rPr>
-          <w:rFonts w:cs="Arial" w:ascii="Arial" w:hAnsi="Arial"/>
-          <w:sz w:val="20"/>
-          <w:szCs w:val="20"/>
-          <w:lang w:val="en-US"/>
-        </w:rPr>
-        <w:t xml:space="preserve">translation), Georgian (specific </w:t>
-      </w:r>
-      <w:r>
-        <w:rPr>
-          <w:rFonts w:cs="Arial" w:ascii="Arial" w:hAnsi="Arial"/>
-          <w:sz w:val="20"/>
-          <w:szCs w:val="20"/>
-          <w:lang w:val="en-US"/>
-        </w:rPr>
-        <w:t xml:space="preserve">text </w:t>
-      </w:r>
-      <w:r>
-        <w:rPr>
-          <w:rFonts w:cs="Arial" w:ascii="Arial" w:hAnsi="Arial"/>
-          <w:sz w:val="20"/>
-          <w:szCs w:val="20"/>
-          <w:lang w:val="en-US"/>
-        </w:rPr>
-        <w:t>translation)</w:t>
+        <w:t>: Russian (native), English (elementary), Italian (beginner), Pushtu (specific text translation), Georgian (specific text translation)</w:t>
       </w:r>
     </w:p>
     <w:p>
@@ -423,19 +387,15 @@
           <w:sz w:val="20"/>
           <w:szCs w:val="20"/>
         </w:rPr>
-        <w:t>-   Strong skills in hiring specialists in various career areas, mainly IT. Extensive experience in hiring and relocating specialists from Russia, all kinds of communications</w:t>
-      </w:r>
-    </w:p>
-    <w:p>
-      <w:pPr>
-        <w:pStyle w:val="Normal"/>
-        <w:widowControl w:val="false"/>
-        <w:spacing w:lineRule="exact" w:line="350" w:before="0" w:after="0"/>
-        <w:rPr>
-          <w:rFonts w:ascii="Arial" w:hAnsi="Arial"/>
-          <w:sz w:val="20"/>
-          <w:szCs w:val="20"/>
-        </w:rPr>
+        <w:t>-   Experience in searching for people, facts from various sources, in social networks monitoring and promoting communities, including closed ones</w:t>
+      </w:r>
+    </w:p>
+    <w:p>
+      <w:pPr>
+        <w:pStyle w:val="Normal"/>
+        <w:widowControl w:val="false"/>
+        <w:spacing w:lineRule="exact" w:line="350" w:before="0" w:after="0"/>
+        <w:rPr/>
       </w:pPr>
       <w:r>
         <w:rPr>
@@ -445,7 +405,7 @@
           <w:sz w:val="20"/>
           <w:szCs w:val="20"/>
         </w:rPr>
-        <w:t>-   Experience in searching for people, facts from various sources, in social networks monitoring and promoting communities, including closed ones</w:t>
+        <w:t>-   Interest in the application of OSINT techniques, research and investigations. Experience in automating, developing and configuring solutions for managing ATS, OSINT tools, Maltego transformations and various datasets with data about people, companies, incidents and some artifacts to research it</w:t>
       </w:r>
     </w:p>
     <w:p>
@@ -463,7 +423,7 @@
           <w:sz w:val="20"/>
           <w:szCs w:val="20"/>
         </w:rPr>
-        <w:t>-   Interest in the application of OSINT techniques, research and investigations. Experience in automating, developing and configuring solutions for managing ATS and some databases with data about people and some artifacts to research it</w:t>
+        <w:t>- Strong skills in hiring specialists in various career areas, mainly IT. Extensive experience in hiring and relocating specialists from Russia, all kinds of communications</w:t>
       </w:r>
     </w:p>
     <w:p>
@@ -473,7 +433,6 @@
         <w:spacing w:lineRule="exact" w:line="350" w:before="0" w:after="0"/>
         <w:rPr>
           <w:rFonts w:ascii="Arial" w:hAnsi="Arial" w:cs="Arial"/>
-          <w:b w:val="false"/>
           <w:b w:val="false"/>
           <w:bCs w:val="false"/>
           <w:sz w:val="16"/>
@@ -617,6 +576,28 @@
           <w:szCs w:val="20"/>
         </w:rPr>
         <w:t>- Some frameworks &amp; tools for highload, queuing, mutli threading, sharding, etc. for building optimal technical solutions</w:t>
+      </w:r>
+    </w:p>
+    <w:p>
+      <w:pPr>
+        <w:pStyle w:val="Normal"/>
+        <w:widowControl w:val="false"/>
+        <w:spacing w:lineRule="exact" w:line="350" w:before="0" w:after="0"/>
+        <w:rPr>
+          <w:rFonts w:ascii="Arial" w:hAnsi="Arial"/>
+          <w:sz w:val="20"/>
+          <w:szCs w:val="20"/>
+        </w:rPr>
+      </w:pPr>
+      <w:r>
+        <w:rPr>
+          <w:rFonts w:ascii="Arial" w:hAnsi="Arial"/>
+          <w:b w:val="false"/>
+          <w:bCs w:val="false"/>
+          <w:sz w:val="20"/>
+          <w:szCs w:val="20"/>
+        </w:rPr>
+        <w:t>- Maltego, Shodan, Telepathy, Sherlock, theHarvester, SpiderFoot, Metasploit, Huginn, and more OSINT frameworks &amp; tools to realize investigations for various resources</w:t>
       </w:r>
     </w:p>
     <w:p>
@@ -2250,6 +2231,129 @@
         <w:spacing w:lineRule="exact" w:line="350" w:before="0" w:after="0"/>
         <w:rPr>
           <w:b w:val="false"/>
+          <w:bCs w:val="false"/>
+          <w:sz w:val="16"/>
+          <w:szCs w:val="16"/>
+        </w:rPr>
+      </w:pPr>
+      <w:r>
+        <w:rPr>
+          <w:rFonts w:cs="Arial" w:ascii="Arial" w:hAnsi="Arial"/>
+          <w:sz w:val="28"/>
+          <w:szCs w:val="28"/>
+        </w:rPr>
+        <w:t>Education</w:t>
+      </w:r>
+    </w:p>
+    <w:p>
+      <w:pPr>
+        <w:pStyle w:val="Normal"/>
+        <w:widowControl w:val="false"/>
+        <w:spacing w:lineRule="exact" w:line="350" w:before="0" w:after="0"/>
+        <w:rPr>
+          <w:rFonts w:ascii="Arial" w:hAnsi="Arial" w:cs="Arial"/>
+        </w:rPr>
+      </w:pPr>
+      <w:r>
+        <w:rPr>
+          <w:rFonts w:cs="Arial" w:ascii="Arial" w:hAnsi="Arial"/>
+          <w:b/>
+          <w:sz w:val="20"/>
+          <w:szCs w:val="20"/>
+        </w:rPr>
+        <w:t>Novosibirsk State University</w:t>
+      </w:r>
+    </w:p>
+    <w:p>
+      <w:pPr>
+        <w:pStyle w:val="Normal"/>
+        <w:widowControl w:val="false"/>
+        <w:spacing w:lineRule="exact" w:line="350" w:before="0" w:after="0"/>
+        <w:rPr>
+          <w:sz w:val="20"/>
+          <w:szCs w:val="20"/>
+        </w:rPr>
+      </w:pPr>
+      <w:r>
+        <w:rPr>
+          <w:rFonts w:cs="Arial" w:ascii="Arial" w:hAnsi="Arial"/>
+          <w:sz w:val="20"/>
+          <w:szCs w:val="20"/>
+        </w:rPr>
+        <w:t>1997 - 2002, Faculty of Mechanics and Mathematics, specialty programming</w:t>
+      </w:r>
+    </w:p>
+    <w:p>
+      <w:pPr>
+        <w:pStyle w:val="Normal"/>
+        <w:widowControl w:val="false"/>
+        <w:spacing w:lineRule="exact" w:line="350" w:before="0" w:after="0"/>
+        <w:rPr>
+          <w:sz w:val="20"/>
+          <w:szCs w:val="20"/>
+        </w:rPr>
+      </w:pPr>
+      <w:r>
+        <w:rPr>
+          <w:rFonts w:cs="Arial" w:ascii="Arial" w:hAnsi="Arial"/>
+          <w:sz w:val="20"/>
+          <w:szCs w:val="20"/>
+        </w:rPr>
+        <w:t>1998 - 2003, Faculty of Humanities, specialty History</w:t>
+        <w:br/>
+      </w:r>
+      <w:r>
+        <w:rPr>
+          <w:rFonts w:cs="Arial" w:ascii="Arial" w:hAnsi="Arial"/>
+          <w:b/>
+          <w:sz w:val="20"/>
+          <w:szCs w:val="20"/>
+        </w:rPr>
+        <w:t>Novosibirsk State Pedagogical University</w:t>
+      </w:r>
+    </w:p>
+    <w:p>
+      <w:pPr>
+        <w:pStyle w:val="Normal"/>
+        <w:widowControl w:val="false"/>
+        <w:spacing w:lineRule="exact" w:line="350" w:before="0" w:after="0"/>
+        <w:rPr>
+          <w:sz w:val="20"/>
+          <w:szCs w:val="20"/>
+        </w:rPr>
+      </w:pPr>
+      <w:r>
+        <w:rPr>
+          <w:rFonts w:cs="Arial" w:ascii="Arial" w:hAnsi="Arial"/>
+          <w:sz w:val="20"/>
+          <w:szCs w:val="20"/>
+        </w:rPr>
+        <w:t>2005 - 2007, Faculty of Psychology, specialty Clinical Psychology</w:t>
+      </w:r>
+    </w:p>
+    <w:p>
+      <w:pPr>
+        <w:pStyle w:val="Normal"/>
+        <w:widowControl w:val="false"/>
+        <w:spacing w:lineRule="exact" w:line="350" w:before="0" w:after="0"/>
+        <w:rPr>
+          <w:sz w:val="20"/>
+          <w:szCs w:val="20"/>
+        </w:rPr>
+      </w:pPr>
+      <w:r>
+        <w:rPr>
+          <w:sz w:val="20"/>
+          <w:szCs w:val="20"/>
+        </w:rPr>
+      </w:r>
+    </w:p>
+    <w:p>
+      <w:pPr>
+        <w:pStyle w:val="Normal"/>
+        <w:widowControl w:val="false"/>
+        <w:spacing w:lineRule="exact" w:line="350" w:before="0" w:after="0"/>
+        <w:rPr>
           <w:b w:val="false"/>
           <w:bCs w:val="false"/>
           <w:sz w:val="16"/>
@@ -2262,131 +2366,6 @@
           <w:sz w:val="28"/>
           <w:szCs w:val="28"/>
         </w:rPr>
-        <w:t>Education</w:t>
-      </w:r>
-    </w:p>
-    <w:p>
-      <w:pPr>
-        <w:pStyle w:val="Normal"/>
-        <w:widowControl w:val="false"/>
-        <w:spacing w:lineRule="exact" w:line="350" w:before="0" w:after="0"/>
-        <w:rPr>
-          <w:rFonts w:ascii="Arial" w:hAnsi="Arial" w:cs="Arial"/>
-        </w:rPr>
-      </w:pPr>
-      <w:r>
-        <w:rPr>
-          <w:rFonts w:cs="Arial" w:ascii="Arial" w:hAnsi="Arial"/>
-          <w:b/>
-          <w:sz w:val="20"/>
-          <w:szCs w:val="20"/>
-        </w:rPr>
-        <w:t>Novosibirsk State University</w:t>
-      </w:r>
-    </w:p>
-    <w:p>
-      <w:pPr>
-        <w:pStyle w:val="Normal"/>
-        <w:widowControl w:val="false"/>
-        <w:spacing w:lineRule="exact" w:line="350" w:before="0" w:after="0"/>
-        <w:rPr>
-          <w:sz w:val="20"/>
-          <w:szCs w:val="20"/>
-        </w:rPr>
-      </w:pPr>
-      <w:r>
-        <w:rPr>
-          <w:rFonts w:cs="Arial" w:ascii="Arial" w:hAnsi="Arial"/>
-          <w:sz w:val="20"/>
-          <w:szCs w:val="20"/>
-        </w:rPr>
-        <w:t>1997 - 2002, Faculty of Mechanics and Mathematics, specialty programming</w:t>
-      </w:r>
-    </w:p>
-    <w:p>
-      <w:pPr>
-        <w:pStyle w:val="Normal"/>
-        <w:widowControl w:val="false"/>
-        <w:spacing w:lineRule="exact" w:line="350" w:before="0" w:after="0"/>
-        <w:rPr>
-          <w:sz w:val="20"/>
-          <w:szCs w:val="20"/>
-        </w:rPr>
-      </w:pPr>
-      <w:r>
-        <w:rPr>
-          <w:rFonts w:cs="Arial" w:ascii="Arial" w:hAnsi="Arial"/>
-          <w:sz w:val="20"/>
-          <w:szCs w:val="20"/>
-        </w:rPr>
-        <w:t>1998 - 2003, Faculty of Humanities, specialty History</w:t>
-        <w:br/>
-      </w:r>
-      <w:r>
-        <w:rPr>
-          <w:rFonts w:cs="Arial" w:ascii="Arial" w:hAnsi="Arial"/>
-          <w:b/>
-          <w:sz w:val="20"/>
-          <w:szCs w:val="20"/>
-        </w:rPr>
-        <w:t>Novosibirsk State Pedagogical University</w:t>
-      </w:r>
-    </w:p>
-    <w:p>
-      <w:pPr>
-        <w:pStyle w:val="Normal"/>
-        <w:widowControl w:val="false"/>
-        <w:spacing w:lineRule="exact" w:line="350" w:before="0" w:after="0"/>
-        <w:rPr>
-          <w:sz w:val="20"/>
-          <w:szCs w:val="20"/>
-        </w:rPr>
-      </w:pPr>
-      <w:r>
-        <w:rPr>
-          <w:rFonts w:cs="Arial" w:ascii="Arial" w:hAnsi="Arial"/>
-          <w:sz w:val="20"/>
-          <w:szCs w:val="20"/>
-        </w:rPr>
-        <w:t>2005 - 2007, Faculty of Psychology, specialty Clinical Psychology</w:t>
-      </w:r>
-    </w:p>
-    <w:p>
-      <w:pPr>
-        <w:pStyle w:val="Normal"/>
-        <w:widowControl w:val="false"/>
-        <w:spacing w:lineRule="exact" w:line="350" w:before="0" w:after="0"/>
-        <w:rPr>
-          <w:sz w:val="20"/>
-          <w:szCs w:val="20"/>
-        </w:rPr>
-      </w:pPr>
-      <w:r>
-        <w:rPr>
-          <w:sz w:val="20"/>
-          <w:szCs w:val="20"/>
-        </w:rPr>
-      </w:r>
-    </w:p>
-    <w:p>
-      <w:pPr>
-        <w:pStyle w:val="Normal"/>
-        <w:widowControl w:val="false"/>
-        <w:spacing w:lineRule="exact" w:line="350" w:before="0" w:after="0"/>
-        <w:rPr>
-          <w:b w:val="false"/>
-          <w:b w:val="false"/>
-          <w:bCs w:val="false"/>
-          <w:sz w:val="16"/>
-          <w:szCs w:val="16"/>
-        </w:rPr>
-      </w:pPr>
-      <w:r>
-        <w:rPr>
-          <w:rFonts w:cs="Arial" w:ascii="Arial" w:hAnsi="Arial"/>
-          <w:sz w:val="28"/>
-          <w:szCs w:val="28"/>
-        </w:rPr>
         <w:t>Other</w:t>
       </w:r>
     </w:p>
@@ -2417,8 +2396,16 @@
       </w:pPr>
       <w:r>
         <w:rPr/>
-        <w:t>- A millionaire publication on Habr, which has long become a classic for QA and is used to teach juniors: [http://habrahabr.ru/post/193902/](http://habrahabr.ru/post/193902/)</w:t>
-      </w:r>
+        <w:t xml:space="preserve">- A millionaire publication on Habr, which has long become a classic for QA and is used to teach juniors: </w:t>
+      </w:r>
+      <w:hyperlink r:id="rId5">
+        <w:r>
+          <w:rPr>
+            <w:rStyle w:val="InternetLink"/>
+          </w:rPr>
+          <w:t>http://habrahabr.ru/post/193902/</w:t>
+        </w:r>
+      </w:hyperlink>
     </w:p>
     <w:p>
       <w:pPr>
@@ -2436,7 +2423,7 @@
       </w:r>
     </w:p>
     <w:sectPr>
-      <w:footerReference w:type="default" r:id="rId4"/>
+      <w:footerReference w:type="default" r:id="rId6"/>
       <w:type w:val="nextPage"/>
       <w:pgSz w:w="11906" w:h="16838"/>
       <w:pgMar w:left="1701" w:right="850" w:gutter="0" w:header="0" w:top="1134" w:footer="720" w:bottom="1134"/>
@@ -2671,7 +2658,7 @@
     <w:qFormat/>
     <w:rPr/>
   </w:style>
-  <w:style w:type="character" w:styleId="Style13" w:customStyle="1">
+  <w:style w:type="character" w:styleId="-" w:customStyle="1">
     <w:name w:val="Интернет-ссылка"/>
     <w:basedOn w:val="DefaultParagraphFont"/>
     <w:uiPriority w:val="99"/>
@@ -2684,7 +2671,7 @@
       <w:u w:val="single"/>
     </w:rPr>
   </w:style>
-  <w:style w:type="character" w:styleId="Style14" w:customStyle="1">
+  <w:style w:type="character" w:styleId="Style8" w:customStyle="1">
     <w:name w:val="Верхний колонтитул Знак"/>
     <w:basedOn w:val="DefaultParagraphFont"/>
     <w:uiPriority w:val="99"/>
@@ -2695,7 +2682,7 @@
       <w:rFonts w:cs="Times New Roman"/>
     </w:rPr>
   </w:style>
-  <w:style w:type="character" w:styleId="Style15" w:customStyle="1">
+  <w:style w:type="character" w:styleId="Style9" w:customStyle="1">
     <w:name w:val="Нижний колонтитул Знак"/>
     <w:basedOn w:val="DefaultParagraphFont"/>
     <w:uiPriority w:val="99"/>
@@ -2720,7 +2707,7 @@
       <w:u w:val="single"/>
     </w:rPr>
   </w:style>
-  <w:style w:type="character" w:styleId="Style16" w:customStyle="1">
+  <w:style w:type="character" w:styleId="Style10" w:customStyle="1">
     <w:name w:val="Текст выноски Знак"/>
     <w:basedOn w:val="DefaultParagraphFont"/>
     <w:uiPriority w:val="99"/>
@@ -2733,7 +2720,7 @@
       <w:szCs w:val="16"/>
     </w:rPr>
   </w:style>
-  <w:style w:type="character" w:styleId="Appleconvertedspace" w:customStyle="1">
+  <w:style w:type="character" w:styleId="Apple-converted-space" w:customStyle="1">
     <w:name w:val="apple-converted-space"/>
     <w:basedOn w:val="DefaultParagraphFont"/>
     <w:qFormat/>
@@ -2749,6 +2736,13 @@
     <w:rPr>
       <w:color w:val="0000FF" w:themeColor="hyperlink"/>
       <w:u w:val="single"/>
+    </w:rPr>
+  </w:style>
+  <w:style w:type="character" w:styleId="Bullets">
+    <w:name w:val="Bullets"/>
+    <w:qFormat/>
+    <w:rPr>
+      <w:rFonts w:ascii="OpenSymbol" w:hAnsi="OpenSymbol" w:eastAsia="OpenSymbol" w:cs="OpenSymbol"/>
     </w:rPr>
   </w:style>
   <w:style w:type="paragraph" w:styleId="Heading">
@@ -2809,7 +2803,7 @@
       <w:rFonts w:cs="Arial Unicode MS"/>
     </w:rPr>
   </w:style>
-  <w:style w:type="paragraph" w:styleId="Style17" w:customStyle="1">
+  <w:style w:type="paragraph" w:styleId="Style11" w:customStyle="1">
     <w:name w:val="Заголовок"/>
     <w:basedOn w:val="Normal"/>
     <w:next w:val="TextBody"/>
@@ -2905,7 +2899,7 @@
       <w:szCs w:val="16"/>
     </w:rPr>
   </w:style>
-  <w:style w:type="paragraph" w:styleId="Style18" w:customStyle="1">
+  <w:style w:type="paragraph" w:styleId="Style12" w:customStyle="1">
     <w:name w:val="Содержимое врезки"/>
     <w:basedOn w:val="Normal"/>
     <w:qFormat/>

</xml_diff>

<commit_message>
Update resume and timeline
</commit_message>
<xml_diff>
--- a/resume/bormaxi_resume_tech_EN.docx
+++ b/resume/bormaxi_resume_tech_EN.docx
@@ -73,6 +73,21 @@
         <w:pStyle w:val="Normal"/>
         <w:rPr/>
       </w:pPr>
+      <w:r>
+        <w:rPr>
+          <w:rStyle w:val="Hyperlink"/>
+          <w:rFonts w:eastAsia="" w:cs="Arial" w:ascii="Arial" w:hAnsi="Arial"/>
+          <w:b w:val="false"/>
+          <w:bCs w:val="false"/>
+          <w:color w:val="000000"/>
+          <w:kern w:val="0"/>
+          <w:sz w:val="20"/>
+          <w:szCs w:val="20"/>
+          <w:u w:val="single"/>
+          <w:lang w:val="en-US" w:eastAsia="ru-RU" w:bidi="ar-SA"/>
+        </w:rPr>
+        <w:t xml:space="preserve">Email: </w:t>
+      </w:r>
       <w:r>
         <w:rPr>
           <w:rStyle w:val="Hyperlink"/>
@@ -110,21 +125,19 @@
         </w:rPr>
         <w:t xml:space="preserve">GitHub: </w:t>
       </w:r>
-      <w:hyperlink r:id="rId3">
-        <w:r>
-          <w:rPr>
-            <w:rStyle w:val="Hyperlink"/>
-            <w:rFonts w:eastAsia="" w:cs="Arial" w:ascii="Arial" w:hAnsi="Arial"/>
-            <w:b w:val="false"/>
-            <w:bCs w:val="false"/>
-            <w:kern w:val="0"/>
-            <w:sz w:val="20"/>
-            <w:szCs w:val="20"/>
-            <w:lang w:val="en-US" w:eastAsia="ru-RU" w:bidi="ar-SA"/>
-          </w:rPr>
-          <w:t>https://github.com/bormaxi8080/</w:t>
-        </w:r>
-      </w:hyperlink>
+      <w:r>
+        <w:rPr>
+          <w:rStyle w:val="Hyperlink"/>
+          <w:rFonts w:eastAsia="" w:cs="Arial" w:ascii="Arial" w:hAnsi="Arial"/>
+          <w:b w:val="false"/>
+          <w:bCs w:val="false"/>
+          <w:kern w:val="0"/>
+          <w:sz w:val="20"/>
+          <w:szCs w:val="20"/>
+          <w:lang w:val="en-US" w:eastAsia="ru-RU" w:bidi="ar-SA"/>
+        </w:rPr>
+        <w:t>https://github.com/bormaxi8080/</w:t>
+      </w:r>
     </w:p>
     <w:p>
       <w:pPr>
@@ -187,7 +200,7 @@
         </w:rPr>
         <w:t xml:space="preserve"> </w:t>
       </w:r>
-      <w:hyperlink r:id="rId4">
+      <w:hyperlink r:id="rId2">
         <w:r>
           <w:rPr>
             <w:rStyle w:val="Hyperlink"/>
@@ -225,7 +238,7 @@
         </w:rPr>
         <w:t xml:space="preserve">Facebook: </w:t>
       </w:r>
-      <w:hyperlink r:id="rId5">
+      <w:hyperlink r:id="rId3">
         <w:r>
           <w:rPr>
             <w:rStyle w:val="Hyperlink"/>
@@ -346,7 +359,7 @@
           <w:szCs w:val="20"/>
           <w:lang w:val="en-US"/>
         </w:rPr>
-        <w:t>I develop and investigate on Python, Ruby, JS, Perl, Bash with OSINT, Cybersecurity &amp; DevOps activities and practices. Sometimes I hire targeted for positions in IT level from middle+, with relocation outside russia, write about hiring, HR Tech, development and participate in various professional communities. I do not consider offers from russian corporations, state structures, and office work within russian federation. Now I leave russia.</w:t>
+        <w:t>I develop and investigate People, Companies and Incidents Data on Python, Ruby, JS, Perl, Bash with OSINT, Cybesecurity &amp; DevOps activities and practices. I focused on collecting various data about individuals, companies, structures and incidents and develop OSINT solutions related to this topic, as well as a variety of parsers, scrapers, systems for comparing and analyzing poorly structured data. I have extensive experience in hiring in the IT and periodically act as a communicator in various technical communities, and actively participate in open source development.</w:t>
       </w:r>
     </w:p>
     <w:p>
@@ -396,7 +409,6 @@
         <w:widowControl w:val="false"/>
         <w:spacing w:lineRule="exact" w:line="350" w:before="0" w:after="0"/>
         <w:rPr>
-          <w:rFonts w:ascii="Arial" w:hAnsi="Arial"/>
           <w:sz w:val="20"/>
           <w:szCs w:val="20"/>
         </w:rPr>
@@ -417,7 +429,10 @@
         <w:pStyle w:val="Normal"/>
         <w:widowControl w:val="false"/>
         <w:spacing w:lineRule="exact" w:line="350" w:before="0" w:after="0"/>
-        <w:rPr/>
+        <w:rPr>
+          <w:sz w:val="20"/>
+          <w:szCs w:val="20"/>
+        </w:rPr>
       </w:pPr>
       <w:r>
         <w:rPr>
@@ -435,7 +450,10 @@
         <w:pStyle w:val="Normal"/>
         <w:widowControl w:val="false"/>
         <w:spacing w:lineRule="exact" w:line="350" w:before="0" w:after="0"/>
-        <w:rPr/>
+        <w:rPr>
+          <w:sz w:val="20"/>
+          <w:szCs w:val="20"/>
+        </w:rPr>
       </w:pPr>
       <w:r>
         <w:rPr>
@@ -445,6 +463,27 @@
           <w:sz w:val="20"/>
           <w:szCs w:val="20"/>
         </w:rPr>
+        <w:t>- Strong skills in backend development (Python/Ruby/JS/Perl/Bash)</w:t>
+      </w:r>
+    </w:p>
+    <w:p>
+      <w:pPr>
+        <w:pStyle w:val="Normal"/>
+        <w:widowControl w:val="false"/>
+        <w:spacing w:lineRule="exact" w:line="350" w:before="0" w:after="0"/>
+        <w:rPr>
+          <w:sz w:val="20"/>
+          <w:szCs w:val="20"/>
+        </w:rPr>
+      </w:pPr>
+      <w:r>
+        <w:rPr>
+          <w:rFonts w:ascii="Arial" w:hAnsi="Arial"/>
+          <w:b w:val="false"/>
+          <w:bCs w:val="false"/>
+          <w:sz w:val="20"/>
+          <w:szCs w:val="20"/>
+        </w:rPr>
         <w:t>- Strong skills in hiring specialists in various career areas, mainly IT. Extensive experience in career OSINT, hiring and relocating specialists from russia, all kinds of communications</w:t>
       </w:r>
     </w:p>
@@ -634,19 +673,8 @@
           <w:sz w:val="16"/>
           <w:szCs w:val="16"/>
         </w:rPr>
-        <w:t>- Selenium, Puppeteer, Apify, Playwrite, Crawlee and at different times a bunch of all sorts of exotics, mainly integration, for parsing, scraping, crawling and data enrichment</w:t>
-      </w:r>
-    </w:p>
-    <w:p>
-      <w:pPr>
-        <w:pStyle w:val="Normal"/>
-        <w:widowControl w:val="false"/>
-        <w:spacing w:lineRule="exact" w:line="350" w:before="0" w:after="0"/>
-        <w:rPr>
-          <w:sz w:val="16"/>
-          <w:szCs w:val="16"/>
-        </w:rPr>
-      </w:pPr>
+        <w:t xml:space="preserve">- Selenium, Puppeteer and at different times a bunch of all sorts of exotics or parsing, scraping, </w:t>
+      </w:r>
       <w:r>
         <w:rPr>
           <w:rFonts w:ascii="Arial" w:hAnsi="Arial"/>
@@ -655,24 +683,58 @@
           <w:sz w:val="16"/>
           <w:szCs w:val="16"/>
         </w:rPr>
+        <w:t>crawling</w:t>
+      </w:r>
+      <w:r>
+        <w:rPr>
+          <w:rFonts w:ascii="Arial" w:hAnsi="Arial"/>
+          <w:b w:val="false"/>
+          <w:bCs w:val="false"/>
+          <w:sz w:val="16"/>
+          <w:szCs w:val="16"/>
+        </w:rPr>
+        <w:t xml:space="preserve"> </w:t>
+      </w:r>
+      <w:r>
+        <w:rPr>
+          <w:rFonts w:ascii="Arial" w:hAnsi="Arial"/>
+          <w:b w:val="false"/>
+          <w:bCs w:val="false"/>
+          <w:sz w:val="16"/>
+          <w:szCs w:val="16"/>
+        </w:rPr>
+        <w:t>a</w:t>
+      </w:r>
+      <w:r>
+        <w:rPr>
+          <w:rFonts w:ascii="Arial" w:hAnsi="Arial"/>
+          <w:b w:val="false"/>
+          <w:bCs w:val="false"/>
+          <w:sz w:val="16"/>
+          <w:szCs w:val="16"/>
+        </w:rPr>
+        <w:t>nd data enrichment</w:t>
+      </w:r>
+    </w:p>
+    <w:p>
+      <w:pPr>
+        <w:pStyle w:val="Normal"/>
+        <w:widowControl w:val="false"/>
+        <w:spacing w:lineRule="exact" w:line="350" w:before="0" w:after="0"/>
+        <w:rPr>
+          <w:sz w:val="16"/>
+          <w:szCs w:val="16"/>
+        </w:rPr>
+      </w:pPr>
+      <w:r>
+        <w:rPr>
+          <w:rFonts w:ascii="Arial" w:hAnsi="Arial"/>
+          <w:b w:val="false"/>
+          <w:bCs w:val="false"/>
+          <w:sz w:val="16"/>
+          <w:szCs w:val="16"/>
+        </w:rPr>
         <w:t>- Various protocols related to e-mail (POP3, IMAP, MTA logs, verification and validation of addresses through various services, mass mailings)</w:t>
-      </w:r>
-    </w:p>
-    <w:p>
-      <w:pPr>
-        <w:pStyle w:val="Normal"/>
-        <w:widowControl w:val="false"/>
-        <w:spacing w:lineRule="exact" w:line="350" w:before="0" w:after="0"/>
-        <w:rPr>
-          <w:sz w:val="16"/>
-          <w:szCs w:val="16"/>
-        </w:rPr>
-      </w:pPr>
-      <w:r>
-        <w:rPr>
-          <w:sz w:val="16"/>
-          <w:szCs w:val="16"/>
-        </w:rPr>
       </w:r>
     </w:p>
     <w:p>
@@ -2244,32 +2306,58 @@
         <w:widowControl w:val="false"/>
         <w:spacing w:lineRule="exact" w:line="350" w:before="0" w:after="0"/>
         <w:rPr>
-          <w:sz w:val="20"/>
-          <w:szCs w:val="20"/>
-        </w:rPr>
-      </w:pPr>
-      <w:r>
-        <w:rPr>
-          <w:sz w:val="20"/>
-          <w:szCs w:val="20"/>
-        </w:rPr>
-      </w:r>
-    </w:p>
-    <w:p>
-      <w:pPr>
-        <w:pStyle w:val="Normal"/>
-        <w:widowControl w:val="false"/>
-        <w:spacing w:lineRule="exact" w:line="350" w:before="0" w:after="0"/>
-        <w:rPr>
-          <w:sz w:val="20"/>
-          <w:szCs w:val="20"/>
-        </w:rPr>
-      </w:pPr>
-      <w:r>
-        <w:rPr>
-          <w:sz w:val="20"/>
-          <w:szCs w:val="20"/>
-        </w:rPr>
+          <w:i w:val="false"/>
+          <w:i w:val="false"/>
+          <w:iCs w:val="false"/>
+        </w:rPr>
+      </w:pPr>
+      <w:r>
+        <w:rPr/>
+      </w:r>
+    </w:p>
+    <w:p>
+      <w:pPr>
+        <w:pStyle w:val="Normal"/>
+        <w:widowControl w:val="false"/>
+        <w:spacing w:lineRule="exact" w:line="350" w:before="0" w:after="0"/>
+        <w:rPr>
+          <w:i w:val="false"/>
+          <w:i w:val="false"/>
+          <w:iCs w:val="false"/>
+        </w:rPr>
+      </w:pPr>
+      <w:r>
+        <w:rPr/>
+      </w:r>
+    </w:p>
+    <w:p>
+      <w:pPr>
+        <w:pStyle w:val="Normal"/>
+        <w:widowControl w:val="false"/>
+        <w:spacing w:lineRule="exact" w:line="350" w:before="0" w:after="0"/>
+        <w:rPr>
+          <w:i w:val="false"/>
+          <w:i w:val="false"/>
+          <w:iCs w:val="false"/>
+        </w:rPr>
+      </w:pPr>
+      <w:r>
+        <w:rPr/>
+      </w:r>
+    </w:p>
+    <w:p>
+      <w:pPr>
+        <w:pStyle w:val="Normal"/>
+        <w:widowControl w:val="false"/>
+        <w:spacing w:lineRule="exact" w:line="350" w:before="0" w:after="0"/>
+        <w:rPr>
+          <w:i w:val="false"/>
+          <w:i w:val="false"/>
+          <w:iCs w:val="false"/>
+        </w:rPr>
+      </w:pPr>
+      <w:r>
+        <w:rPr/>
       </w:r>
     </w:p>
     <w:p>
@@ -2469,9 +2557,9 @@
       </w:r>
     </w:p>
     <w:sectPr>
-      <w:footerReference w:type="even" r:id="rId6"/>
-      <w:footerReference w:type="default" r:id="rId7"/>
-      <w:footerReference w:type="first" r:id="rId8"/>
+      <w:footerReference w:type="even" r:id="rId4"/>
+      <w:footerReference w:type="default" r:id="rId5"/>
+      <w:footerReference w:type="first" r:id="rId6"/>
       <w:type w:val="nextPage"/>
       <w:pgSz w:w="11906" w:h="16838"/>
       <w:pgMar w:left="1701" w:right="850" w:gutter="0" w:header="0" w:top="1134" w:footer="720" w:bottom="1134"/>

</xml_diff>

<commit_message>
Update resume and fix typos
</commit_message>
<xml_diff>
--- a/resume/bormaxi_resume_tech_EN.docx
+++ b/resume/bormaxi_resume_tech_EN.docx
@@ -803,7 +803,33 @@
           <w:szCs w:val="22"/>
           <w:lang w:val="ru-RU" w:eastAsia="ru-RU" w:bidi="ar-SA"/>
         </w:rPr>
-        <w:t xml:space="preserve">outside the russia, </w:t>
+        <w:t xml:space="preserve">outside the </w:t>
+      </w:r>
+      <w:r>
+        <w:rPr>
+          <w:rFonts w:eastAsia="Arial" w:cs="Arial" w:ascii="Arial" w:hAnsi="Arial"/>
+          <w:b/>
+          <w:bCs/>
+          <w:color w:val="auto"/>
+          <w:kern w:val="0"/>
+          <w:sz w:val="22"/>
+          <w:szCs w:val="22"/>
+          <w:lang w:val="ru-RU" w:eastAsia="ru-RU" w:bidi="ar-SA"/>
+        </w:rPr>
+        <w:t>R</w:t>
+      </w:r>
+      <w:r>
+        <w:rPr>
+          <w:rFonts w:eastAsia="Arial" w:cs="Arial" w:ascii="Arial" w:hAnsi="Arial"/>
+          <w:b/>
+          <w:bCs/>
+          <w:color w:val="auto"/>
+          <w:kern w:val="0"/>
+          <w:sz w:val="22"/>
+          <w:szCs w:val="22"/>
+          <w:lang w:val="ru-RU" w:eastAsia="ru-RU" w:bidi="ar-SA"/>
+        </w:rPr>
+        <w:t xml:space="preserve">ussia, </w:t>
       </w:r>
       <w:r>
         <w:rPr>
@@ -882,7 +908,31 @@
           <w:szCs w:val="22"/>
           <w:lang w:val="ru-RU" w:eastAsia="ru-RU" w:bidi="ar-SA"/>
         </w:rPr>
-        <w:t>GoodJob Hiring Agency, Novosibirsk, russia</w:t>
+        <w:t xml:space="preserve">GoodJob Hiring Agency, Novosibirsk, </w:t>
+      </w:r>
+      <w:r>
+        <w:rPr>
+          <w:rFonts w:eastAsia="" w:cs="Arial" w:ascii="Arial" w:hAnsi="Arial" w:eastAsiaTheme="minorEastAsia"/>
+          <w:b/>
+          <w:color w:val="auto"/>
+          <w:kern w:val="0"/>
+          <w:sz w:val="22"/>
+          <w:szCs w:val="22"/>
+          <w:lang w:val="ru-RU" w:eastAsia="ru-RU" w:bidi="ar-SA"/>
+        </w:rPr>
+        <w:t>R</w:t>
+      </w:r>
+      <w:r>
+        <w:rPr>
+          <w:rFonts w:eastAsia="" w:cs="Arial" w:ascii="Arial" w:hAnsi="Arial" w:eastAsiaTheme="minorEastAsia"/>
+          <w:b/>
+          <w:color w:val="auto"/>
+          <w:kern w:val="0"/>
+          <w:sz w:val="22"/>
+          <w:szCs w:val="22"/>
+          <w:lang w:val="ru-RU" w:eastAsia="ru-RU" w:bidi="ar-SA"/>
+        </w:rPr>
+        <w:t>ussia</w:t>
       </w:r>
       <w:r>
         <w:rPr>
@@ -978,7 +1028,27 @@
           <w:sz w:val="20"/>
           <w:szCs w:val="20"/>
         </w:rPr>
-        <w:t>Improve Group, Novosibirsk, russia</w:t>
+        <w:t xml:space="preserve">Improve Group, Novosibirsk, </w:t>
+      </w:r>
+      <w:r>
+        <w:rPr>
+          <w:rFonts w:cs="Arial" w:ascii="Arial" w:hAnsi="Arial"/>
+          <w:b/>
+          <w:bCs/>
+          <w:sz w:val="20"/>
+          <w:szCs w:val="20"/>
+        </w:rPr>
+        <w:t>R</w:t>
+      </w:r>
+      <w:r>
+        <w:rPr>
+          <w:rFonts w:cs="Arial" w:ascii="Arial" w:hAnsi="Arial"/>
+          <w:b/>
+          <w:bCs/>
+          <w:sz w:val="20"/>
+          <w:szCs w:val="20"/>
+        </w:rPr>
+        <w:t>ussia</w:t>
       </w:r>
       <w:r>
         <w:rPr>
@@ -1078,7 +1148,33 @@
           <w:szCs w:val="20"/>
           <w:lang w:val="en-US"/>
         </w:rPr>
-        <w:t>, Novosibirsk, russia</w:t>
+        <w:t xml:space="preserve">, Novosibirsk, </w:t>
+      </w:r>
+      <w:r>
+        <w:rPr>
+          <w:rFonts w:eastAsia="Arial" w:cs="Arial" w:ascii="Arial" w:hAnsi="Arial"/>
+          <w:b/>
+          <w:bCs/>
+          <w:i w:val="false"/>
+          <w:iCs w:val="false"/>
+          <w:sz w:val="20"/>
+          <w:szCs w:val="20"/>
+          <w:lang w:val="en-US"/>
+        </w:rPr>
+        <w:t>R</w:t>
+      </w:r>
+      <w:r>
+        <w:rPr>
+          <w:rFonts w:eastAsia="Arial" w:cs="Arial" w:ascii="Arial" w:hAnsi="Arial"/>
+          <w:b/>
+          <w:bCs/>
+          <w:i w:val="false"/>
+          <w:iCs w:val="false"/>
+          <w:sz w:val="20"/>
+          <w:szCs w:val="20"/>
+          <w:lang w:val="en-US"/>
+        </w:rPr>
+        <w:t>ussia</w:t>
       </w:r>
       <w:r>
         <w:rPr>
@@ -1112,7 +1208,29 @@
           <w:szCs w:val="16"/>
           <w:lang w:val="en-US"/>
         </w:rPr>
-        <w:t>Moderator of the largest public for HR specialists in russia.</w:t>
+        <w:t xml:space="preserve">Moderator of the largest public for HR specialists in </w:t>
+      </w:r>
+      <w:r>
+        <w:rPr>
+          <w:rFonts w:eastAsia="Arial" w:cs="Arial" w:ascii="Arial" w:hAnsi="Arial"/>
+          <w:i w:val="false"/>
+          <w:iCs w:val="false"/>
+          <w:sz w:val="16"/>
+          <w:szCs w:val="16"/>
+          <w:lang w:val="en-US"/>
+        </w:rPr>
+        <w:t>R</w:t>
+      </w:r>
+      <w:r>
+        <w:rPr>
+          <w:rFonts w:eastAsia="Arial" w:cs="Arial" w:ascii="Arial" w:hAnsi="Arial"/>
+          <w:i w:val="false"/>
+          <w:iCs w:val="false"/>
+          <w:sz w:val="16"/>
+          <w:szCs w:val="16"/>
+          <w:lang w:val="en-US"/>
+        </w:rPr>
+        <w:t>ussia.</w:t>
       </w:r>
     </w:p>
     <w:p>
@@ -1159,7 +1277,33 @@
           <w:szCs w:val="20"/>
           <w:lang w:val="en-US"/>
         </w:rPr>
-        <w:t>, Saint-Petersburg, russia</w:t>
+        <w:t xml:space="preserve">, Saint-Petersburg, </w:t>
+      </w:r>
+      <w:r>
+        <w:rPr>
+          <w:rFonts w:eastAsia="Arial" w:cs="Arial" w:ascii="Arial" w:hAnsi="Arial"/>
+          <w:b/>
+          <w:bCs/>
+          <w:i w:val="false"/>
+          <w:iCs w:val="false"/>
+          <w:sz w:val="20"/>
+          <w:szCs w:val="20"/>
+          <w:lang w:val="en-US"/>
+        </w:rPr>
+        <w:t>R</w:t>
+      </w:r>
+      <w:r>
+        <w:rPr>
+          <w:rFonts w:eastAsia="Arial" w:cs="Arial" w:ascii="Arial" w:hAnsi="Arial"/>
+          <w:b/>
+          <w:bCs/>
+          <w:i w:val="false"/>
+          <w:iCs w:val="false"/>
+          <w:sz w:val="20"/>
+          <w:szCs w:val="20"/>
+          <w:lang w:val="en-US"/>
+        </w:rPr>
+        <w:t>ussia</w:t>
       </w:r>
       <w:r>
         <w:rPr>
@@ -1228,7 +1372,31 @@
           <w:sz w:val="20"/>
           <w:szCs w:val="20"/>
         </w:rPr>
-        <w:t>FIS Group, Novosibirsk, russia</w:t>
+        <w:t xml:space="preserve">FIS Group, Novosibirsk, </w:t>
+      </w:r>
+      <w:r>
+        <w:rPr>
+          <w:rFonts w:eastAsia="Arial" w:cs="Arial" w:ascii="Arial" w:hAnsi="Arial"/>
+          <w:b/>
+          <w:bCs/>
+          <w:i w:val="false"/>
+          <w:iCs w:val="false"/>
+          <w:sz w:val="20"/>
+          <w:szCs w:val="20"/>
+        </w:rPr>
+        <w:t>R</w:t>
+      </w:r>
+      <w:r>
+        <w:rPr>
+          <w:rFonts w:eastAsia="Arial" w:cs="Arial" w:ascii="Arial" w:hAnsi="Arial"/>
+          <w:b/>
+          <w:bCs/>
+          <w:i w:val="false"/>
+          <w:iCs w:val="false"/>
+          <w:sz w:val="20"/>
+          <w:szCs w:val="20"/>
+        </w:rPr>
+        <w:t>ussia</w:t>
       </w:r>
       <w:r>
         <w:rPr>
@@ -1308,7 +1476,27 @@
           <w:sz w:val="20"/>
           <w:szCs w:val="20"/>
         </w:rPr>
-        <w:t>ClearScale, Novosibirsk, russia</w:t>
+        <w:t xml:space="preserve">ClearScale, Novosibirsk, </w:t>
+      </w:r>
+      <w:r>
+        <w:rPr>
+          <w:rFonts w:cs="Arial" w:ascii="Arial" w:hAnsi="Arial"/>
+          <w:b/>
+          <w:bCs/>
+          <w:sz w:val="20"/>
+          <w:szCs w:val="20"/>
+        </w:rPr>
+        <w:t>R</w:t>
+      </w:r>
+      <w:r>
+        <w:rPr>
+          <w:rFonts w:cs="Arial" w:ascii="Arial" w:hAnsi="Arial"/>
+          <w:b/>
+          <w:bCs/>
+          <w:sz w:val="20"/>
+          <w:szCs w:val="20"/>
+        </w:rPr>
+        <w:t>ussia</w:t>
       </w:r>
       <w:r>
         <w:rPr>
@@ -1378,7 +1566,27 @@
           <w:szCs w:val="20"/>
           <w:lang w:val="en-US"/>
         </w:rPr>
-        <w:t>TION, Novosibirsk, russia</w:t>
+        <w:t xml:space="preserve">TION, Novosibirsk, </w:t>
+      </w:r>
+      <w:r>
+        <w:rPr>
+          <w:rFonts w:cs="Arial" w:ascii="Arial" w:hAnsi="Arial"/>
+          <w:b/>
+          <w:sz w:val="20"/>
+          <w:szCs w:val="20"/>
+          <w:lang w:val="en-US"/>
+        </w:rPr>
+        <w:t>R</w:t>
+      </w:r>
+      <w:r>
+        <w:rPr>
+          <w:rFonts w:cs="Arial" w:ascii="Arial" w:hAnsi="Arial"/>
+          <w:b/>
+          <w:sz w:val="20"/>
+          <w:szCs w:val="20"/>
+          <w:lang w:val="en-US"/>
+        </w:rPr>
+        <w:t>ussia</w:t>
       </w:r>
       <w:r>
         <w:rPr>
@@ -1496,7 +1704,25 @@
           <w:sz w:val="20"/>
           <w:szCs w:val="20"/>
         </w:rPr>
-        <w:t xml:space="preserve">, Novosibirsk, russia </w:t>
+        <w:t xml:space="preserve">, Novosibirsk, </w:t>
+      </w:r>
+      <w:r>
+        <w:rPr>
+          <w:rFonts w:cs="Arial" w:ascii="Arial" w:hAnsi="Arial"/>
+          <w:b/>
+          <w:sz w:val="20"/>
+          <w:szCs w:val="20"/>
+        </w:rPr>
+        <w:t>R</w:t>
+      </w:r>
+      <w:r>
+        <w:rPr>
+          <w:rFonts w:cs="Arial" w:ascii="Arial" w:hAnsi="Arial"/>
+          <w:b/>
+          <w:sz w:val="20"/>
+          <w:szCs w:val="20"/>
+        </w:rPr>
+        <w:t xml:space="preserve">ussia </w:t>
       </w:r>
       <w:r>
         <w:rPr>
@@ -1651,7 +1877,25 @@
           <w:sz w:val="20"/>
           <w:szCs w:val="20"/>
         </w:rPr>
-        <w:t>, Novosibirsk, russia</w:t>
+        <w:t xml:space="preserve">, Novosibirsk, </w:t>
+      </w:r>
+      <w:r>
+        <w:rPr>
+          <w:rFonts w:cs="Arial" w:ascii="Arial" w:hAnsi="Arial"/>
+          <w:b/>
+          <w:sz w:val="20"/>
+          <w:szCs w:val="20"/>
+        </w:rPr>
+        <w:t>R</w:t>
+      </w:r>
+      <w:r>
+        <w:rPr>
+          <w:rFonts w:cs="Arial" w:ascii="Arial" w:hAnsi="Arial"/>
+          <w:b/>
+          <w:sz w:val="20"/>
+          <w:szCs w:val="20"/>
+        </w:rPr>
+        <w:t>ussia</w:t>
       </w:r>
       <w:r>
         <w:rPr>
@@ -1795,7 +2039,25 @@
           <w:sz w:val="20"/>
           <w:szCs w:val="20"/>
         </w:rPr>
-        <w:t xml:space="preserve">, Novosibirsk, russia </w:t>
+        <w:t xml:space="preserve">, Novosibirsk, </w:t>
+      </w:r>
+      <w:r>
+        <w:rPr>
+          <w:rFonts w:cs="Arial" w:ascii="Arial" w:hAnsi="Arial"/>
+          <w:b/>
+          <w:sz w:val="20"/>
+          <w:szCs w:val="20"/>
+        </w:rPr>
+        <w:t>R</w:t>
+      </w:r>
+      <w:r>
+        <w:rPr>
+          <w:rFonts w:cs="Arial" w:ascii="Arial" w:hAnsi="Arial"/>
+          <w:b/>
+          <w:sz w:val="20"/>
+          <w:szCs w:val="20"/>
+        </w:rPr>
+        <w:t xml:space="preserve">ussia </w:t>
       </w:r>
       <w:r>
         <w:rPr>
@@ -1931,7 +2193,25 @@
           <w:sz w:val="20"/>
           <w:szCs w:val="20"/>
         </w:rPr>
-        <w:t>, Novosibirsk, russia</w:t>
+        <w:t xml:space="preserve">, Novosibirsk, </w:t>
+      </w:r>
+      <w:r>
+        <w:rPr>
+          <w:rFonts w:cs="Arial" w:ascii="Arial" w:hAnsi="Arial"/>
+          <w:b/>
+          <w:sz w:val="20"/>
+          <w:szCs w:val="20"/>
+        </w:rPr>
+        <w:t>R</w:t>
+      </w:r>
+      <w:r>
+        <w:rPr>
+          <w:rFonts w:cs="Arial" w:ascii="Arial" w:hAnsi="Arial"/>
+          <w:b/>
+          <w:sz w:val="20"/>
+          <w:szCs w:val="20"/>
+        </w:rPr>
+        <w:t>ussia</w:t>
       </w:r>
       <w:r>
         <w:rPr>
@@ -2043,7 +2323,31 @@
           <w:szCs w:val="20"/>
           <w:lang w:val="ru-RU" w:eastAsia="ru-RU" w:bidi="ar-SA"/>
         </w:rPr>
-        <w:t>Novosibirsk, russia</w:t>
+        <w:t xml:space="preserve">Novosibirsk, </w:t>
+      </w:r>
+      <w:r>
+        <w:rPr>
+          <w:rFonts w:eastAsia="" w:cs="Arial" w:ascii="Arial" w:hAnsi="Arial" w:eastAsiaTheme="minorEastAsia"/>
+          <w:b/>
+          <w:color w:val="auto"/>
+          <w:kern w:val="0"/>
+          <w:sz w:val="20"/>
+          <w:szCs w:val="20"/>
+          <w:lang w:val="ru-RU" w:eastAsia="ru-RU" w:bidi="ar-SA"/>
+        </w:rPr>
+        <w:t>R</w:t>
+      </w:r>
+      <w:r>
+        <w:rPr>
+          <w:rFonts w:eastAsia="" w:cs="Arial" w:ascii="Arial" w:hAnsi="Arial" w:eastAsiaTheme="minorEastAsia"/>
+          <w:b/>
+          <w:color w:val="auto"/>
+          <w:kern w:val="0"/>
+          <w:sz w:val="20"/>
+          <w:szCs w:val="20"/>
+          <w:lang w:val="ru-RU" w:eastAsia="ru-RU" w:bidi="ar-SA"/>
+        </w:rPr>
+        <w:t>ussia</w:t>
       </w:r>
       <w:r>
         <w:rPr>
@@ -2159,7 +2463,25 @@
           <w:sz w:val="20"/>
           <w:szCs w:val="20"/>
         </w:rPr>
-        <w:t>TOP-KNIGA, Novosibirsk, russia</w:t>
+        <w:t xml:space="preserve">TOP-KNIGA, Novosibirsk, </w:t>
+      </w:r>
+      <w:r>
+        <w:rPr>
+          <w:rFonts w:cs="Arial" w:ascii="Arial" w:hAnsi="Arial"/>
+          <w:b/>
+          <w:sz w:val="20"/>
+          <w:szCs w:val="20"/>
+        </w:rPr>
+        <w:t>R</w:t>
+      </w:r>
+      <w:r>
+        <w:rPr>
+          <w:rFonts w:cs="Arial" w:ascii="Arial" w:hAnsi="Arial"/>
+          <w:b/>
+          <w:sz w:val="20"/>
+          <w:szCs w:val="20"/>
+        </w:rPr>
+        <w:t>ussia</w:t>
       </w:r>
       <w:r>
         <w:rPr>
@@ -2774,7 +3096,7 @@
     </w:rPr>
   </w:style>
   <w:style w:type="paragraph" w:styleId="Heading2">
-    <w:name w:val="Heading 2"/>
+    <w:name w:val="heading 2"/>
     <w:basedOn w:val="Heading"/>
     <w:next w:val="BodyText"/>
     <w:qFormat/>
@@ -2860,7 +3182,7 @@
       <w:szCs w:val="16"/>
     </w:rPr>
   </w:style>
-  <w:style w:type="character" w:styleId="Apple-converted-space" w:customStyle="1">
+  <w:style w:type="character" w:styleId="apple-converted-space" w:customStyle="1">
     <w:name w:val="apple-converted-space"/>
     <w:basedOn w:val="DefaultParagraphFont"/>
     <w:qFormat/>
@@ -2917,7 +3239,7 @@
     </w:rPr>
   </w:style>
   <w:style w:type="paragraph" w:styleId="Caption">
-    <w:name w:val="Caption"/>
+    <w:name w:val="caption"/>
     <w:basedOn w:val="Normal"/>
     <w:qFormat/>
     <w:pPr>
@@ -2958,7 +3280,7 @@
       <w:szCs w:val="28"/>
     </w:rPr>
   </w:style>
-  <w:style w:type="paragraph" w:styleId="Caption1">
+  <w:style w:type="paragraph" w:styleId="caption1">
     <w:name w:val="caption1"/>
     <w:basedOn w:val="Normal"/>
     <w:qFormat/>
@@ -2974,7 +3296,7 @@
       <w:szCs w:val="24"/>
     </w:rPr>
   </w:style>
-  <w:style w:type="paragraph" w:styleId="Indexheading">
+  <w:style w:type="paragraph" w:styleId="IndexHeading">
     <w:name w:val="index heading"/>
     <w:basedOn w:val="Normal"/>
     <w:qFormat/>
@@ -2993,7 +3315,7 @@
     <w:rPr/>
   </w:style>
   <w:style w:type="paragraph" w:styleId="Header">
-    <w:name w:val="Header"/>
+    <w:name w:val="header"/>
     <w:basedOn w:val="Normal"/>
     <w:uiPriority w:val="99"/>
     <w:unhideWhenUsed/>
@@ -3008,7 +3330,7 @@
     <w:rPr/>
   </w:style>
   <w:style w:type="paragraph" w:styleId="Footer">
-    <w:name w:val="Footer"/>
+    <w:name w:val="footer"/>
     <w:basedOn w:val="Normal"/>
     <w:uiPriority w:val="99"/>
     <w:unhideWhenUsed/>

</xml_diff>

<commit_message>
Update resume and draft
</commit_message>
<xml_diff>
--- a/resume/bormaxi_resume_tech_EN.docx
+++ b/resume/bormaxi_resume_tech_EN.docx
@@ -1,6 +1,6 @@
 
 <file path=word/document.xml><?xml version="1.0" encoding="utf-8"?>
-<w:document xmlns:o="urn:schemas-microsoft-com:office:office" xmlns:r="http://schemas.openxmlformats.org/officeDocument/2006/relationships" xmlns:v="urn:schemas-microsoft-com:vml" xmlns:w="http://schemas.openxmlformats.org/wordprocessingml/2006/main" xmlns:w10="urn:schemas-microsoft-com:office:word" xmlns:wp="http://schemas.openxmlformats.org/drawingml/2006/wordprocessingDrawing" xmlns:wps="http://schemas.microsoft.com/office/word/2010/wordprocessingShape" xmlns:wpg="http://schemas.microsoft.com/office/word/2010/wordprocessingGroup" xmlns:mc="http://schemas.openxmlformats.org/markup-compatibility/2006" xmlns:wp14="http://schemas.microsoft.com/office/word/2010/wordprocessingDrawing" xmlns:w14="http://schemas.microsoft.com/office/word/2010/wordml" xmlns:w15="http://schemas.microsoft.com/office/word/2012/wordml" mc:Ignorable="w14 wp14 w15">
+<w:document xmlns:o="urn:schemas-microsoft-com:office:office" xmlns:r="http://schemas.openxmlformats.org/officeDocument/2006/relationships" xmlns:v="urn:schemas-microsoft-com:vml" xmlns:w="http://schemas.openxmlformats.org/wordprocessingml/2006/main" xmlns:w10="urn:schemas-microsoft-com:office:word" xmlns:wp="http://schemas.openxmlformats.org/drawingml/2006/wordprocessingDrawing" xmlns:pic="http://schemas.openxmlformats.org/drawingml/2006/picture" xmlns:wps="http://schemas.microsoft.com/office/word/2010/wordprocessingShape" xmlns:wpg="http://schemas.microsoft.com/office/word/2010/wordprocessingGroup" xmlns:mc="http://schemas.openxmlformats.org/markup-compatibility/2006" xmlns:wp14="http://schemas.microsoft.com/office/word/2010/wordprocessingDrawing" xmlns:w14="http://schemas.microsoft.com/office/word/2010/wordml" xmlns:w15="http://schemas.microsoft.com/office/word/2012/wordml" mc:Ignorable="w14 wp14 w15">
   <w:body>
     <w:p>
       <w:pPr>
@@ -315,17 +315,15 @@
         <w:widowControl w:val="false"/>
         <w:spacing w:lineRule="auto" w:line="300" w:before="0" w:after="0"/>
         <w:rPr>
-          <w:rFonts w:ascii="Arial" w:hAnsi="Arial" w:cs="Arial"/>
-          <w:sz w:val="20"/>
-          <w:szCs w:val="20"/>
-          <w:lang w:val="en-US"/>
-        </w:rPr>
-      </w:pPr>
-      <w:r>
-        <w:rPr>
-          <w:rFonts w:cs="Arial" w:ascii="Arial" w:hAnsi="Arial"/>
-          <w:sz w:val="20"/>
-          <w:szCs w:val="20"/>
+          <w:sz w:val="16"/>
+          <w:szCs w:val="16"/>
+        </w:rPr>
+      </w:pPr>
+      <w:r>
+        <w:rPr>
+          <w:rFonts w:cs="Arial" w:ascii="Arial" w:hAnsi="Arial"/>
+          <w:sz w:val="16"/>
+          <w:szCs w:val="16"/>
           <w:lang w:val="en-US"/>
         </w:rPr>
         <w:t>I develop and investigate People, Companies and Incidents Data on Python, Ruby, JS, Perl, Bash with OSINT, Cybesecurity &amp; DevOps activities and practices. I focused on collecting various data about individuals, companies, structures and incidents and develop OSINT solutions related to this topic, as well as a variety of parsers, scrapers, systems for comparing and analyzing poorly structured data. I have extensive experience in hiring in the IT and periodically act as a communicator in various technical communities, and actively participate in open source development.</w:t>
@@ -378,8 +376,8 @@
         <w:widowControl w:val="false"/>
         <w:spacing w:lineRule="exact" w:line="350" w:before="0" w:after="0"/>
         <w:rPr>
-          <w:sz w:val="20"/>
-          <w:szCs w:val="20"/>
+          <w:sz w:val="16"/>
+          <w:szCs w:val="16"/>
         </w:rPr>
       </w:pPr>
       <w:r>
@@ -387,8 +385,8 @@
           <w:rFonts w:ascii="Arial" w:hAnsi="Arial"/>
           <w:b w:val="false"/>
           <w:bCs w:val="false"/>
-          <w:sz w:val="20"/>
-          <w:szCs w:val="20"/>
+          <w:sz w:val="16"/>
+          <w:szCs w:val="16"/>
         </w:rPr>
         <w:t>-   Experience in searching for people, facts from various sources, in social networks monitoring and promoting communities, including closed ones</w:t>
       </w:r>
@@ -399,8 +397,8 @@
         <w:widowControl w:val="false"/>
         <w:spacing w:lineRule="exact" w:line="350" w:before="0" w:after="0"/>
         <w:rPr>
-          <w:sz w:val="20"/>
-          <w:szCs w:val="20"/>
+          <w:sz w:val="16"/>
+          <w:szCs w:val="16"/>
         </w:rPr>
       </w:pPr>
       <w:r>
@@ -408,8 +406,8 @@
           <w:rFonts w:ascii="Arial" w:hAnsi="Arial"/>
           <w:b w:val="false"/>
           <w:bCs w:val="false"/>
-          <w:sz w:val="20"/>
-          <w:szCs w:val="20"/>
+          <w:sz w:val="16"/>
+          <w:szCs w:val="16"/>
         </w:rPr>
         <w:t>-   Interest in the application of OSINT techniques, research and investigations. Experience in automating, developing and configuring solutions for OSINT investigations, Maltego transformations, managing ATS and various datasets with data about people, companies, incidents and some artifacts to research it</w:t>
       </w:r>
@@ -420,8 +418,8 @@
         <w:widowControl w:val="false"/>
         <w:spacing w:lineRule="exact" w:line="350" w:before="0" w:after="0"/>
         <w:rPr>
-          <w:sz w:val="20"/>
-          <w:szCs w:val="20"/>
+          <w:sz w:val="16"/>
+          <w:szCs w:val="16"/>
         </w:rPr>
       </w:pPr>
       <w:r>
@@ -429,8 +427,8 @@
           <w:rFonts w:ascii="Arial" w:hAnsi="Arial"/>
           <w:b w:val="false"/>
           <w:bCs w:val="false"/>
-          <w:sz w:val="20"/>
-          <w:szCs w:val="20"/>
+          <w:sz w:val="16"/>
+          <w:szCs w:val="16"/>
         </w:rPr>
         <w:t>- Strong skills in backend development (Python/Ruby/JS/Perl/Bash)</w:t>
       </w:r>
@@ -441,8 +439,8 @@
         <w:widowControl w:val="false"/>
         <w:spacing w:lineRule="exact" w:line="350" w:before="0" w:after="0"/>
         <w:rPr>
-          <w:sz w:val="20"/>
-          <w:szCs w:val="20"/>
+          <w:sz w:val="16"/>
+          <w:szCs w:val="16"/>
         </w:rPr>
       </w:pPr>
       <w:r>
@@ -450,8 +448,8 @@
           <w:rFonts w:ascii="Arial" w:hAnsi="Arial"/>
           <w:b w:val="false"/>
           <w:bCs w:val="false"/>
-          <w:sz w:val="20"/>
-          <w:szCs w:val="20"/>
+          <w:sz w:val="16"/>
+          <w:szCs w:val="16"/>
         </w:rPr>
         <w:t>- Strong skills in hiring specialists in various career areas, mainly IT. Extensive experience in career OSINT, hiring and relocating specialists, all kinds of communications</w:t>
       </w:r>
@@ -664,6 +662,69 @@
           <w:szCs w:val="16"/>
         </w:rPr>
         <w:t>- Various protocols related to e-mail (POP3, IMAP, MTA logs, verification and validation of addresses through various services, mass mailings)</w:t>
+      </w:r>
+    </w:p>
+    <w:p>
+      <w:pPr>
+        <w:pStyle w:val="Normal"/>
+        <w:widowControl w:val="false"/>
+        <w:spacing w:lineRule="auto" w:line="300" w:before="0" w:after="0"/>
+        <w:rPr>
+          <w:rFonts w:ascii="Arial" w:hAnsi="Arial" w:cs="Arial"/>
+          <w:sz w:val="20"/>
+          <w:szCs w:val="20"/>
+          <w:lang w:val="en-US"/>
+        </w:rPr>
+      </w:pPr>
+      <w:r>
+        <w:rPr>
+          <w:rFonts w:cs="Arial" w:ascii="Arial" w:hAnsi="Arial"/>
+          <w:sz w:val="20"/>
+          <w:szCs w:val="20"/>
+          <w:lang w:val="en-US"/>
+        </w:rPr>
+      </w:r>
+    </w:p>
+    <w:p>
+      <w:pPr>
+        <w:pStyle w:val="Normal"/>
+        <w:widowControl w:val="false"/>
+        <w:spacing w:lineRule="auto" w:line="300" w:before="0" w:after="0"/>
+        <w:rPr>
+          <w:rFonts w:ascii="Arial" w:hAnsi="Arial" w:cs="Arial"/>
+          <w:sz w:val="20"/>
+          <w:szCs w:val="20"/>
+          <w:lang w:val="en-US"/>
+        </w:rPr>
+      </w:pPr>
+      <w:r>
+        <w:rPr>
+          <w:rFonts w:cs="Arial" w:ascii="Arial" w:hAnsi="Arial"/>
+          <w:sz w:val="20"/>
+          <w:szCs w:val="20"/>
+          <w:lang w:val="en-US"/>
+        </w:rPr>
+      </w:r>
+    </w:p>
+    <w:p>
+      <w:pPr>
+        <w:pStyle w:val="Normal"/>
+        <w:widowControl w:val="false"/>
+        <w:spacing w:lineRule="auto" w:line="300" w:before="0" w:after="0"/>
+        <w:rPr>
+          <w:rFonts w:ascii="Arial" w:hAnsi="Arial" w:cs="Arial"/>
+          <w:sz w:val="20"/>
+          <w:szCs w:val="20"/>
+          <w:lang w:val="en-US"/>
+        </w:rPr>
+      </w:pPr>
+      <w:r>
+        <w:rPr>
+          <w:rFonts w:cs="Arial" w:ascii="Arial" w:hAnsi="Arial"/>
+          <w:sz w:val="20"/>
+          <w:szCs w:val="20"/>
+          <w:lang w:val="en-US"/>
+        </w:rPr>
       </w:r>
     </w:p>
     <w:p>
@@ -1582,7 +1643,23 @@
           <w:sz w:val="20"/>
           <w:szCs w:val="20"/>
         </w:rPr>
-        <w:t xml:space="preserve">Dec 2014 - Apr 2015 </w:t>
+        <w:t>N</w:t>
+      </w:r>
+      <w:r>
+        <w:rPr>
+          <w:rFonts w:cs="Arial" w:ascii="Arial" w:hAnsi="Arial"/>
+          <w:sz w:val="20"/>
+          <w:szCs w:val="20"/>
+        </w:rPr>
+        <w:t>ov</w:t>
+      </w:r>
+      <w:r>
+        <w:rPr>
+          <w:rFonts w:cs="Arial" w:ascii="Arial" w:hAnsi="Arial"/>
+          <w:sz w:val="20"/>
+          <w:szCs w:val="20"/>
+        </w:rPr>
+        <w:t xml:space="preserve"> 2014 - Apr 2015 </w:t>
       </w:r>
       <w:r>
         <w:rPr>
@@ -1881,7 +1958,31 @@
           <w:sz w:val="20"/>
           <w:szCs w:val="20"/>
         </w:rPr>
-        <w:t xml:space="preserve">Jun 2011 - Apr 2014 </w:t>
+        <w:t xml:space="preserve">Jun 2011 - </w:t>
+      </w:r>
+      <w:r>
+        <w:rPr>
+          <w:rFonts w:cs="Arial" w:ascii="Arial" w:hAnsi="Arial"/>
+          <w:sz w:val="20"/>
+          <w:szCs w:val="20"/>
+        </w:rPr>
+        <w:t>M</w:t>
+      </w:r>
+      <w:r>
+        <w:rPr>
+          <w:rFonts w:cs="Arial" w:ascii="Arial" w:hAnsi="Arial"/>
+          <w:sz w:val="20"/>
+          <w:szCs w:val="20"/>
+        </w:rPr>
+        <w:t>ay</w:t>
+      </w:r>
+      <w:r>
+        <w:rPr>
+          <w:rFonts w:cs="Arial" w:ascii="Arial" w:hAnsi="Arial"/>
+          <w:sz w:val="20"/>
+          <w:szCs w:val="20"/>
+        </w:rPr>
+        <w:t xml:space="preserve"> 2014 </w:t>
       </w:r>
       <w:r>
         <w:rPr>
@@ -1960,7 +2061,23 @@
           <w:sz w:val="20"/>
           <w:szCs w:val="20"/>
         </w:rPr>
-        <w:t xml:space="preserve">Aug 2010 - </w:t>
+        <w:t>J</w:t>
+      </w:r>
+      <w:r>
+        <w:rPr>
+          <w:rFonts w:cs="Arial" w:ascii="Arial" w:hAnsi="Arial"/>
+          <w:sz w:val="20"/>
+          <w:szCs w:val="20"/>
+        </w:rPr>
+        <w:t>ul</w:t>
+      </w:r>
+      <w:r>
+        <w:rPr>
+          <w:rFonts w:cs="Arial" w:ascii="Arial" w:hAnsi="Arial"/>
+          <w:sz w:val="20"/>
+          <w:szCs w:val="20"/>
+        </w:rPr>
+        <w:t xml:space="preserve"> 2010 - </w:t>
       </w:r>
       <w:r>
         <w:rPr>
@@ -2347,15 +2464,15 @@
         <w:widowControl w:val="false"/>
         <w:spacing w:lineRule="exact" w:line="350" w:before="0" w:after="0"/>
         <w:rPr>
-          <w:sz w:val="20"/>
-          <w:szCs w:val="20"/>
-        </w:rPr>
-      </w:pPr>
-      <w:r>
-        <w:rPr>
-          <w:rFonts w:cs="Arial" w:ascii="Arial" w:hAnsi="Arial"/>
-          <w:sz w:val="20"/>
-          <w:szCs w:val="20"/>
+          <w:sz w:val="16"/>
+          <w:szCs w:val="16"/>
+        </w:rPr>
+      </w:pPr>
+      <w:r>
+        <w:rPr>
+          <w:rFonts w:cs="Arial" w:ascii="Arial" w:hAnsi="Arial"/>
+          <w:sz w:val="16"/>
+          <w:szCs w:val="16"/>
         </w:rPr>
         <w:t>1997 - 2002, Faculty of Mechanics and Mathematics, specialty programming</w:t>
       </w:r>
@@ -2373,10 +2490,17 @@
       <w:r>
         <w:rPr>
           <w:rFonts w:cs="Arial" w:ascii="Arial" w:hAnsi="Arial"/>
-          <w:sz w:val="20"/>
-          <w:szCs w:val="20"/>
+          <w:sz w:val="16"/>
+          <w:szCs w:val="16"/>
         </w:rPr>
         <w:t>1998 - 2003, Faculty of Humanities, specialty History</w:t>
+      </w:r>
+      <w:r>
+        <w:rPr>
+          <w:rFonts w:cs="Arial" w:ascii="Arial" w:hAnsi="Arial"/>
+          <w:sz w:val="20"/>
+          <w:szCs w:val="20"/>
+        </w:rPr>
         <w:br/>
       </w:r>
       <w:r>
@@ -2395,15 +2519,15 @@
         <w:widowControl w:val="false"/>
         <w:spacing w:lineRule="exact" w:line="350" w:before="0" w:after="0"/>
         <w:rPr>
-          <w:sz w:val="20"/>
-          <w:szCs w:val="20"/>
-        </w:rPr>
-      </w:pPr>
-      <w:r>
-        <w:rPr>
-          <w:rFonts w:cs="Arial" w:ascii="Arial" w:hAnsi="Arial"/>
-          <w:sz w:val="20"/>
-          <w:szCs w:val="20"/>
+          <w:sz w:val="16"/>
+          <w:szCs w:val="16"/>
+        </w:rPr>
+      </w:pPr>
+      <w:r>
+        <w:rPr>
+          <w:rFonts w:cs="Arial" w:ascii="Arial" w:hAnsi="Arial"/>
+          <w:sz w:val="16"/>
+          <w:szCs w:val="16"/>
         </w:rPr>
         <w:t>2005 - 2007, Faculty of Psychology, specialty Clinical Psychology</w:t>
       </w:r>
@@ -2452,32 +2576,41 @@
         <w:widowControl w:val="false"/>
         <w:spacing w:lineRule="exact" w:line="350" w:before="0" w:after="0"/>
         <w:rPr>
-          <w:sz w:val="20"/>
-          <w:szCs w:val="20"/>
-        </w:rPr>
-      </w:pPr>
-      <w:r>
+          <w:rFonts w:ascii="Arial" w:hAnsi="Arial"/>
+          <w:sz w:val="16"/>
+          <w:szCs w:val="16"/>
+        </w:rPr>
+      </w:pPr>
+      <w:r>
+        <w:rPr>
+          <w:rFonts w:ascii="Arial" w:hAnsi="Arial"/>
+          <w:sz w:val="16"/>
+          <w:szCs w:val="16"/>
+        </w:rPr>
+        <w:t>- Interests: OSINT, investigative journalism. Swimming, instructor in water tourism (more than 100 alloys of all categories on mountain rivers).</w:t>
+      </w:r>
+    </w:p>
+    <w:p>
+      <w:pPr>
+        <w:pStyle w:val="Normal"/>
+        <w:widowControl w:val="false"/>
+        <w:spacing w:lineRule="exact" w:line="350" w:before="0" w:after="0"/>
         <w:rPr/>
-        <w:t>- Interests: OSINT, investigative journalism. Swimming, instructor in water tourism (more than 100 alloys of all categories on mountain rivers).</w:t>
-      </w:r>
-    </w:p>
-    <w:p>
-      <w:pPr>
-        <w:pStyle w:val="Normal"/>
-        <w:widowControl w:val="false"/>
-        <w:spacing w:lineRule="exact" w:line="350" w:before="0" w:after="0"/>
-        <w:rPr>
-          <w:sz w:val="20"/>
-          <w:szCs w:val="20"/>
-        </w:rPr>
-      </w:pPr>
-      <w:r>
-        <w:rPr/>
+      </w:pPr>
+      <w:r>
+        <w:rPr>
+          <w:rFonts w:ascii="Arial" w:hAnsi="Arial"/>
+          <w:sz w:val="16"/>
+          <w:szCs w:val="16"/>
+        </w:rPr>
         <w:t xml:space="preserve">- A millionaire publication on Habr, which has long become a classic for QA and is used to teach juniors: </w:t>
       </w:r>
       <w:r>
         <w:rPr>
           <w:rStyle w:val="Hyperlink"/>
+          <w:rFonts w:ascii="Arial" w:hAnsi="Arial"/>
+          <w:sz w:val="16"/>
+          <w:szCs w:val="16"/>
         </w:rPr>
         <w:t>http://habrahabr.ru/post/193902/</w:t>
       </w:r>
@@ -2488,12 +2621,17 @@
         <w:widowControl w:val="false"/>
         <w:spacing w:lineRule="exact" w:line="350" w:before="0" w:after="0"/>
         <w:rPr>
-          <w:sz w:val="20"/>
-          <w:szCs w:val="20"/>
-        </w:rPr>
-      </w:pPr>
-      <w:r>
-        <w:rPr/>
+          <w:rFonts w:ascii="Arial" w:hAnsi="Arial"/>
+          <w:sz w:val="16"/>
+          <w:szCs w:val="16"/>
+        </w:rPr>
+      </w:pPr>
+      <w:r>
+        <w:rPr>
+          <w:rFonts w:ascii="Arial" w:hAnsi="Arial"/>
+          <w:sz w:val="16"/>
+          <w:szCs w:val="16"/>
+        </w:rPr>
         <w:t>- Driving license category “B”.</w:t>
       </w:r>
     </w:p>
@@ -2514,7 +2652,7 @@
 </file>
 
 <file path=word/footer1.xml><?xml version="1.0" encoding="utf-8"?>
-<w:ftr xmlns:o="urn:schemas-microsoft-com:office:office" xmlns:r="http://schemas.openxmlformats.org/officeDocument/2006/relationships" xmlns:v="urn:schemas-microsoft-com:vml" xmlns:w="http://schemas.openxmlformats.org/wordprocessingml/2006/main" xmlns:w10="urn:schemas-microsoft-com:office:word" xmlns:wp="http://schemas.openxmlformats.org/drawingml/2006/wordprocessingDrawing" xmlns:wps="http://schemas.microsoft.com/office/word/2010/wordprocessingShape" xmlns:wpg="http://schemas.microsoft.com/office/word/2010/wordprocessingGroup" xmlns:mc="http://schemas.openxmlformats.org/markup-compatibility/2006" xmlns:wp14="http://schemas.microsoft.com/office/word/2010/wordprocessingDrawing" xmlns:w14="http://schemas.microsoft.com/office/word/2010/wordml" xmlns:w15="http://schemas.microsoft.com/office/word/2012/wordml" mc:Ignorable="w14 wp14 w15">
+<w:ftr xmlns:o="urn:schemas-microsoft-com:office:office" xmlns:r="http://schemas.openxmlformats.org/officeDocument/2006/relationships" xmlns:v="urn:schemas-microsoft-com:vml" xmlns:w="http://schemas.openxmlformats.org/wordprocessingml/2006/main" xmlns:w10="urn:schemas-microsoft-com:office:word" xmlns:wp="http://schemas.openxmlformats.org/drawingml/2006/wordprocessingDrawing" xmlns:pic="http://schemas.openxmlformats.org/drawingml/2006/picture" xmlns:wps="http://schemas.microsoft.com/office/word/2010/wordprocessingShape" xmlns:wpg="http://schemas.microsoft.com/office/word/2010/wordprocessingGroup" xmlns:mc="http://schemas.openxmlformats.org/markup-compatibility/2006" xmlns:wp14="http://schemas.microsoft.com/office/word/2010/wordprocessingDrawing" xmlns:w14="http://schemas.microsoft.com/office/word/2010/wordml" xmlns:w15="http://schemas.microsoft.com/office/word/2012/wordml" mc:Ignorable="w14 wp14 w15">
   <w:p>
     <w:pPr>
       <w:pStyle w:val="Footer"/>
@@ -2528,7 +2666,7 @@
 </file>
 
 <file path=word/footer2.xml><?xml version="1.0" encoding="utf-8"?>
-<w:ftr xmlns:o="urn:schemas-microsoft-com:office:office" xmlns:r="http://schemas.openxmlformats.org/officeDocument/2006/relationships" xmlns:v="urn:schemas-microsoft-com:vml" xmlns:w="http://schemas.openxmlformats.org/wordprocessingml/2006/main" xmlns:w10="urn:schemas-microsoft-com:office:word" xmlns:wp="http://schemas.openxmlformats.org/drawingml/2006/wordprocessingDrawing" xmlns:wps="http://schemas.microsoft.com/office/word/2010/wordprocessingShape" xmlns:wpg="http://schemas.microsoft.com/office/word/2010/wordprocessingGroup" xmlns:mc="http://schemas.openxmlformats.org/markup-compatibility/2006" xmlns:wp14="http://schemas.microsoft.com/office/word/2010/wordprocessingDrawing" xmlns:w14="http://schemas.microsoft.com/office/word/2010/wordml" xmlns:w15="http://schemas.microsoft.com/office/word/2012/wordml" mc:Ignorable="w14 wp14 w15">
+<w:ftr xmlns:o="urn:schemas-microsoft-com:office:office" xmlns:r="http://schemas.openxmlformats.org/officeDocument/2006/relationships" xmlns:v="urn:schemas-microsoft-com:vml" xmlns:w="http://schemas.openxmlformats.org/wordprocessingml/2006/main" xmlns:w10="urn:schemas-microsoft-com:office:word" xmlns:wp="http://schemas.openxmlformats.org/drawingml/2006/wordprocessingDrawing" xmlns:pic="http://schemas.openxmlformats.org/drawingml/2006/picture" xmlns:wps="http://schemas.microsoft.com/office/word/2010/wordprocessingShape" xmlns:wpg="http://schemas.microsoft.com/office/word/2010/wordprocessingGroup" xmlns:mc="http://schemas.openxmlformats.org/markup-compatibility/2006" xmlns:wp14="http://schemas.microsoft.com/office/word/2010/wordprocessingDrawing" xmlns:w14="http://schemas.microsoft.com/office/word/2010/wordml" xmlns:w15="http://schemas.microsoft.com/office/word/2012/wordml" mc:Ignorable="w14 wp14 w15">
   <w:p>
     <w:pPr>
       <w:pStyle w:val="Normal"/>
@@ -2546,7 +2684,7 @@
 </file>
 
 <file path=word/footer3.xml><?xml version="1.0" encoding="utf-8"?>
-<w:ftr xmlns:o="urn:schemas-microsoft-com:office:office" xmlns:r="http://schemas.openxmlformats.org/officeDocument/2006/relationships" xmlns:v="urn:schemas-microsoft-com:vml" xmlns:w="http://schemas.openxmlformats.org/wordprocessingml/2006/main" xmlns:w10="urn:schemas-microsoft-com:office:word" xmlns:wp="http://schemas.openxmlformats.org/drawingml/2006/wordprocessingDrawing" xmlns:wps="http://schemas.microsoft.com/office/word/2010/wordprocessingShape" xmlns:wpg="http://schemas.microsoft.com/office/word/2010/wordprocessingGroup" xmlns:mc="http://schemas.openxmlformats.org/markup-compatibility/2006" xmlns:wp14="http://schemas.microsoft.com/office/word/2010/wordprocessingDrawing" xmlns:w14="http://schemas.microsoft.com/office/word/2010/wordml" xmlns:w15="http://schemas.microsoft.com/office/word/2012/wordml" mc:Ignorable="w14 wp14 w15">
+<w:ftr xmlns:o="urn:schemas-microsoft-com:office:office" xmlns:r="http://schemas.openxmlformats.org/officeDocument/2006/relationships" xmlns:v="urn:schemas-microsoft-com:vml" xmlns:w="http://schemas.openxmlformats.org/wordprocessingml/2006/main" xmlns:w10="urn:schemas-microsoft-com:office:word" xmlns:wp="http://schemas.openxmlformats.org/drawingml/2006/wordprocessingDrawing" xmlns:pic="http://schemas.openxmlformats.org/drawingml/2006/picture" xmlns:wps="http://schemas.microsoft.com/office/word/2010/wordprocessingShape" xmlns:wpg="http://schemas.microsoft.com/office/word/2010/wordprocessingGroup" xmlns:mc="http://schemas.openxmlformats.org/markup-compatibility/2006" xmlns:wp14="http://schemas.microsoft.com/office/word/2010/wordprocessingDrawing" xmlns:w14="http://schemas.microsoft.com/office/word/2010/wordml" xmlns:w15="http://schemas.microsoft.com/office/word/2012/wordml" mc:Ignorable="w14 wp14 w15">
   <w:p>
     <w:pPr>
       <w:pStyle w:val="Normal"/>
@@ -2847,8 +2985,8 @@
       <w:u w:val="single"/>
     </w:rPr>
   </w:style>
-  <w:style w:type="character" w:styleId="Bullets">
-    <w:name w:val="Bullets"/>
+  <w:style w:type="character" w:styleId="Bulletsuser">
+    <w:name w:val="Bullets (user)"/>
     <w:qFormat/>
     <w:rPr>
       <w:rFonts w:ascii="OpenSymbol" w:hAnsi="OpenSymbol" w:eastAsia="OpenSymbol" w:cs="OpenSymbol"/>
@@ -3015,8 +3153,8 @@
     <w:pPr/>
     <w:rPr/>
   </w:style>
-  <w:style w:type="paragraph" w:styleId="FrameContents">
-    <w:name w:val="Frame Contents"/>
+  <w:style w:type="paragraph" w:styleId="FrameContentsuser">
+    <w:name w:val="Frame Contents (user)"/>
     <w:basedOn w:val="Normal"/>
     <w:qFormat/>
     <w:pPr/>

</xml_diff>